<commit_message>
Update labs by Ruban
</commit_message>
<xml_diff>
--- a/Production Organization Economics/Course 4/Semester 2/Labs/Ruban/Reports/Lab 3.docx
+++ b/Production Organization Economics/Course 4/Semester 2/Labs/Ruban/Reports/Lab 3.docx
@@ -499,7 +499,17 @@
           <w:sz w:val="28"/>
           <w:szCs w:val="28"/>
         </w:rPr>
-        <w:t>СКОUI = (4 -</w:t>
+        <w:t>СКОUI = (20</w:t>
+      </w:r>
+      <w:r>
+        <w:rPr>
+          <w:rFonts w:ascii="Times New Roman" w:hAnsi="Times New Roman" w:cs="Times New Roman"/>
+          <w:bCs/>
+          <w:iCs/>
+          <w:sz w:val="28"/>
+          <w:szCs w:val="28"/>
+        </w:rPr>
+        <w:t xml:space="preserve"> -</w:t>
       </w:r>
       <w:r>
         <w:rPr>
@@ -520,28 +530,7 @@
           <w:sz w:val="28"/>
           <w:szCs w:val="28"/>
         </w:rPr>
-        <w:t xml:space="preserve">) / 6 = </w:t>
-      </w:r>
-      <w:r>
-        <w:rPr>
-          <w:rFonts w:ascii="Times New Roman" w:hAnsi="Times New Roman" w:cs="Times New Roman"/>
-          <w:bCs/>
-          <w:iCs/>
-          <w:sz w:val="28"/>
-          <w:szCs w:val="28"/>
-          <w:lang w:val="ru-RU"/>
-        </w:rPr>
-        <w:t>0.3</w:t>
-      </w:r>
-      <w:r>
-        <w:rPr>
-          <w:rFonts w:ascii="Times New Roman" w:hAnsi="Times New Roman" w:cs="Times New Roman"/>
-          <w:bCs/>
-          <w:iCs/>
-          <w:sz w:val="28"/>
-          <w:szCs w:val="28"/>
-        </w:rPr>
-        <w:t xml:space="preserve">3 </w:t>
+        <w:t xml:space="preserve">) / 6 = 3 </w:t>
       </w:r>
       <w:proofErr w:type="spellStart"/>
       <w:r>
@@ -690,7 +679,7 @@
           <w:szCs w:val="28"/>
           <w:lang w:val="ru-RU"/>
         </w:rPr>
-        <w:t>8</w:t>
+        <w:t>32</w:t>
       </w:r>
       <w:r>
         <w:rPr>
@@ -721,7 +710,7 @@
           <w:sz w:val="28"/>
           <w:szCs w:val="28"/>
         </w:rPr>
-        <w:t>4) / 6 = 0.67</w:t>
+        <w:t>4) / 6 = 4.6</w:t>
       </w:r>
       <w:r>
         <w:rPr>
@@ -844,7 +833,7 @@
           <w:sz w:val="28"/>
           <w:szCs w:val="28"/>
         </w:rPr>
-        <w:t>CKOBO = (3</w:t>
+        <w:t>CKOBO = (8</w:t>
       </w:r>
       <w:r>
         <w:rPr>
@@ -884,30 +873,8 @@
           <w:iCs/>
           <w:sz w:val="28"/>
           <w:szCs w:val="28"/>
-          <w:lang w:val="ru-RU"/>
-        </w:rPr>
-        <w:t>0.</w:t>
-      </w:r>
-      <w:r>
-        <w:rPr>
-          <w:rFonts w:ascii="Times New Roman" w:hAnsi="Times New Roman" w:cs="Times New Roman"/>
-          <w:bCs/>
-          <w:iCs/>
-          <w:sz w:val="28"/>
-          <w:szCs w:val="28"/>
         </w:rPr>
         <w:t>1</w:t>
-      </w:r>
-      <w:r>
-        <w:rPr>
-          <w:rFonts w:ascii="Times New Roman" w:hAnsi="Times New Roman" w:cs="Times New Roman"/>
-          <w:bCs/>
-          <w:iCs/>
-          <w:sz w:val="28"/>
-          <w:szCs w:val="28"/>
-          <w:lang w:val="ru-RU"/>
-        </w:rPr>
-        <w:t>7</w:t>
       </w:r>
       <w:r>
         <w:rPr>
@@ -1030,18 +997,37 @@
           <w:sz w:val="28"/>
           <w:szCs w:val="28"/>
         </w:rPr>
-        <w:t>СКОBM = (6 -2) / 6 = 0</w:t>
-      </w:r>
-      <w:r>
-        <w:rPr>
-          <w:rFonts w:ascii="Times New Roman" w:hAnsi="Times New Roman" w:cs="Times New Roman"/>
-          <w:bCs/>
-          <w:iCs/>
-          <w:sz w:val="28"/>
-          <w:szCs w:val="28"/>
-          <w:lang w:val="ru-RU"/>
-        </w:rPr>
-        <w:t>.67</w:t>
+        <w:t>СКОBM = (</w:t>
+      </w:r>
+      <w:r>
+        <w:rPr>
+          <w:rFonts w:ascii="Times New Roman" w:hAnsi="Times New Roman" w:cs="Times New Roman"/>
+          <w:bCs/>
+          <w:iCs/>
+          <w:sz w:val="28"/>
+          <w:szCs w:val="28"/>
+        </w:rPr>
+        <w:t>2</w:t>
+      </w:r>
+      <w:r>
+        <w:rPr>
+          <w:rFonts w:ascii="Times New Roman" w:hAnsi="Times New Roman" w:cs="Times New Roman"/>
+          <w:bCs/>
+          <w:iCs/>
+          <w:sz w:val="28"/>
+          <w:szCs w:val="28"/>
+        </w:rPr>
+        <w:t>6 -</w:t>
+      </w:r>
+      <w:r>
+        <w:rPr>
+          <w:rFonts w:ascii="Times New Roman" w:hAnsi="Times New Roman" w:cs="Times New Roman"/>
+          <w:bCs/>
+          <w:iCs/>
+          <w:sz w:val="28"/>
+          <w:szCs w:val="28"/>
+        </w:rPr>
+        <w:t xml:space="preserve"> 2) / 6 = 4</w:t>
       </w:r>
       <w:r>
         <w:rPr>
@@ -1262,8 +1248,160 @@
                 <w:sz w:val="28"/>
                 <w:szCs w:val="28"/>
               </w:rPr>
-              <m:t>20*0.33+60*0.67+16*0.17+40*0.67</m:t>
+              <m:t>20*</m:t>
             </m:r>
+            <m:sSup>
+              <m:sSupPr>
+                <m:ctrlPr>
+                  <w:rPr>
+                    <w:rFonts w:ascii="Cambria Math" w:hAnsi="Cambria Math" w:cs="Times New Roman"/>
+                    <w:i/>
+                    <w:sz w:val="28"/>
+                    <w:szCs w:val="28"/>
+                  </w:rPr>
+                </m:ctrlPr>
+              </m:sSupPr>
+              <m:e>
+                <m:r>
+                  <w:rPr>
+                    <w:rFonts w:ascii="Cambria Math" w:hAnsi="Cambria Math" w:cs="Times New Roman"/>
+                    <w:sz w:val="28"/>
+                    <w:szCs w:val="28"/>
+                  </w:rPr>
+                  <m:t>3</m:t>
+                </m:r>
+              </m:e>
+              <m:sup>
+                <m:r>
+                  <w:rPr>
+                    <w:rFonts w:ascii="Cambria Math" w:hAnsi="Cambria Math" w:cs="Times New Roman"/>
+                    <w:sz w:val="28"/>
+                    <w:szCs w:val="28"/>
+                  </w:rPr>
+                  <m:t>2</m:t>
+                </m:r>
+              </m:sup>
+            </m:sSup>
+            <m:r>
+              <w:rPr>
+                <w:rFonts w:ascii="Cambria Math" w:hAnsi="Cambria Math" w:cs="Times New Roman"/>
+                <w:sz w:val="28"/>
+                <w:szCs w:val="28"/>
+              </w:rPr>
+              <m:t>+60*</m:t>
+            </m:r>
+            <m:sSup>
+              <m:sSupPr>
+                <m:ctrlPr>
+                  <w:rPr>
+                    <w:rFonts w:ascii="Cambria Math" w:hAnsi="Cambria Math" w:cs="Times New Roman"/>
+                    <w:i/>
+                    <w:sz w:val="28"/>
+                    <w:szCs w:val="28"/>
+                  </w:rPr>
+                </m:ctrlPr>
+              </m:sSupPr>
+              <m:e>
+                <m:r>
+                  <w:rPr>
+                    <w:rFonts w:ascii="Cambria Math" w:hAnsi="Cambria Math" w:cs="Times New Roman"/>
+                    <w:sz w:val="28"/>
+                    <w:szCs w:val="28"/>
+                  </w:rPr>
+                  <m:t>4.6</m:t>
+                </m:r>
+              </m:e>
+              <m:sup>
+                <m:r>
+                  <w:rPr>
+                    <w:rFonts w:ascii="Cambria Math" w:hAnsi="Cambria Math" w:cs="Times New Roman"/>
+                    <w:sz w:val="28"/>
+                    <w:szCs w:val="28"/>
+                  </w:rPr>
+                  <m:t>2</m:t>
+                </m:r>
+              </m:sup>
+            </m:sSup>
+            <m:r>
+              <w:rPr>
+                <w:rFonts w:ascii="Cambria Math" w:hAnsi="Cambria Math" w:cs="Times New Roman"/>
+                <w:sz w:val="28"/>
+                <w:szCs w:val="28"/>
+              </w:rPr>
+              <m:t>+16*</m:t>
+            </m:r>
+            <m:sSup>
+              <m:sSupPr>
+                <m:ctrlPr>
+                  <w:rPr>
+                    <w:rFonts w:ascii="Cambria Math" w:hAnsi="Cambria Math" w:cs="Times New Roman"/>
+                    <w:i/>
+                    <w:sz w:val="28"/>
+                    <w:szCs w:val="28"/>
+                  </w:rPr>
+                </m:ctrlPr>
+              </m:sSupPr>
+              <m:e>
+                <m:r>
+                  <w:rPr>
+                    <w:rFonts w:ascii="Cambria Math" w:hAnsi="Cambria Math" w:cs="Times New Roman"/>
+                    <w:sz w:val="28"/>
+                    <w:szCs w:val="28"/>
+                  </w:rPr>
+                  <m:t>1</m:t>
+                </m:r>
+              </m:e>
+              <m:sup>
+                <m:r>
+                  <w:rPr>
+                    <w:rFonts w:ascii="Cambria Math" w:hAnsi="Cambria Math" w:cs="Times New Roman"/>
+                    <w:sz w:val="28"/>
+                    <w:szCs w:val="28"/>
+                  </w:rPr>
+                  <m:t>2</m:t>
+                </m:r>
+              </m:sup>
+            </m:sSup>
+            <m:r>
+              <w:rPr>
+                <w:rFonts w:ascii="Cambria Math" w:hAnsi="Cambria Math" w:cs="Times New Roman"/>
+                <w:sz w:val="28"/>
+                <w:szCs w:val="28"/>
+              </w:rPr>
+              <m:t>+40*</m:t>
+            </m:r>
+            <m:sSup>
+              <m:sSupPr>
+                <m:ctrlPr>
+                  <w:rPr>
+                    <w:rFonts w:ascii="Cambria Math" w:hAnsi="Cambria Math" w:cs="Times New Roman"/>
+                    <w:i/>
+                    <w:sz w:val="28"/>
+                    <w:szCs w:val="28"/>
+                  </w:rPr>
+                </m:ctrlPr>
+              </m:sSupPr>
+              <m:e>
+                <m:r>
+                  <w:rPr>
+                    <w:rFonts w:ascii="Cambria Math" w:hAnsi="Cambria Math" w:cs="Times New Roman"/>
+                    <w:sz w:val="28"/>
+                    <w:szCs w:val="28"/>
+                  </w:rPr>
+                  <m:t>4</m:t>
+                </m:r>
+              </m:e>
+              <m:sup>
+                <m:r>
+                  <w:rPr>
+                    <w:rFonts w:ascii="Cambria Math" w:hAnsi="Cambria Math" w:cs="Times New Roman"/>
+                    <w:sz w:val="28"/>
+                    <w:szCs w:val="28"/>
+                  </w:rPr>
+                  <m:t>2</m:t>
+                </m:r>
+              </m:sup>
+            </m:sSup>
           </m:e>
         </m:rad>
         <m:r>
@@ -1272,49 +1410,18 @@
             <w:sz w:val="28"/>
             <w:szCs w:val="28"/>
           </w:rPr>
-          <m:t>=</m:t>
-        </m:r>
-        <m:r>
-          <w:rPr>
-            <w:rFonts w:ascii="Cambria Math" w:hAnsi="Cambria Math" w:cs="Times New Roman"/>
-            <w:sz w:val="28"/>
-            <w:szCs w:val="28"/>
-          </w:rPr>
-          <m:t>8.74</m:t>
+          <m:t xml:space="preserve">=45.88 </m:t>
         </m:r>
       </m:oMath>
       <w:r>
         <w:rPr>
-          <w:rFonts w:ascii="Times New Roman" w:eastAsiaTheme="minorEastAsia" w:hAnsi="Times New Roman" w:cs="Times New Roman"/>
-          <w:bCs/>
-          <w:iCs/>
-          <w:sz w:val="28"/>
-          <w:szCs w:val="28"/>
-          <w:lang w:val="ru-RU"/>
-        </w:rPr>
-        <w:t xml:space="preserve"> </w:t>
-      </w:r>
-      <w:proofErr w:type="spellStart"/>
-      <w:r>
-        <w:rPr>
-          <w:rFonts w:ascii="Times New Roman" w:hAnsi="Times New Roman" w:cs="Times New Roman"/>
-          <w:bCs/>
-          <w:iCs/>
-          <w:sz w:val="28"/>
-          <w:szCs w:val="28"/>
-        </w:rPr>
-        <w:t>чел</w:t>
-      </w:r>
-      <w:proofErr w:type="spellEnd"/>
-      <w:r>
-        <w:rPr>
-          <w:rFonts w:ascii="Times New Roman" w:hAnsi="Times New Roman" w:cs="Times New Roman"/>
-          <w:bCs/>
-          <w:iCs/>
-          <w:sz w:val="28"/>
-          <w:szCs w:val="28"/>
-        </w:rPr>
-        <w:t>.*час</w:t>
+          <w:rFonts w:ascii="Times New Roman" w:hAnsi="Times New Roman" w:cs="Times New Roman"/>
+          <w:bCs/>
+          <w:iCs/>
+          <w:sz w:val="28"/>
+          <w:szCs w:val="28"/>
+        </w:rPr>
+        <w:t>чел.*час</w:t>
       </w:r>
     </w:p>
     <w:p>
@@ -1328,6 +1435,7 @@
           <w:iCs/>
           <w:sz w:val="28"/>
           <w:szCs w:val="28"/>
+          <w:lang w:val="ru-RU"/>
         </w:rPr>
       </w:pPr>
     </w:p>
@@ -1412,7 +1520,7 @@
             <w:sz w:val="28"/>
             <w:szCs w:val="28"/>
           </w:rPr>
-          <m:t>8.74</m:t>
+          <m:t>45.88</m:t>
         </m:r>
       </m:oMath>
       <w:r>
@@ -1435,18 +1543,40 @@
           <w:szCs w:val="28"/>
           <w:lang w:val="ru-RU"/>
         </w:rPr>
-        <w:t xml:space="preserve"> =</w:t>
-      </w:r>
-      <w:r>
-        <w:rPr>
-          <w:rFonts w:ascii="Times New Roman" w:hAnsi="Times New Roman" w:cs="Times New Roman"/>
-          <w:bCs/>
-          <w:iCs/>
-          <w:sz w:val="28"/>
-          <w:szCs w:val="28"/>
-          <w:lang w:val="ru-RU"/>
-        </w:rPr>
-        <w:t xml:space="preserve"> 1237.48</w:t>
+        <w:t xml:space="preserve"> = </w:t>
+      </w:r>
+      <w:r>
+        <w:rPr>
+          <w:rFonts w:ascii="Times New Roman" w:hAnsi="Times New Roman" w:cs="Times New Roman"/>
+          <w:bCs/>
+          <w:iCs/>
+          <w:sz w:val="28"/>
+          <w:szCs w:val="28"/>
+          <w:lang w:val="ru-RU"/>
+        </w:rPr>
+        <w:t>13</w:t>
+      </w:r>
+      <w:r>
+        <w:rPr>
+          <w:rFonts w:ascii="Times New Roman" w:hAnsi="Times New Roman" w:cs="Times New Roman"/>
+          <w:bCs/>
+          <w:iCs/>
+          <w:sz w:val="28"/>
+          <w:szCs w:val="28"/>
+          <w:lang w:val="ru-RU"/>
+        </w:rPr>
+        <w:t>11.</w:t>
+      </w:r>
+      <w:r>
+        <w:rPr>
+          <w:rFonts w:ascii="Times New Roman" w:hAnsi="Times New Roman" w:cs="Times New Roman"/>
+          <w:bCs/>
+          <w:iCs/>
+          <w:sz w:val="28"/>
+          <w:szCs w:val="28"/>
+          <w:lang w:val="ru-RU"/>
+        </w:rPr>
+        <w:t>77</w:t>
       </w:r>
       <w:r>
         <w:rPr>
@@ -1505,7 +1635,7 @@
           <w:szCs w:val="28"/>
           <w:lang w:val="ru-RU"/>
         </w:rPr>
-        <w:t>4949.92</w:t>
+        <w:t>5247</w:t>
       </w:r>
       <w:r>
         <w:rPr>
@@ -1599,7 +1729,7 @@
           <w:szCs w:val="28"/>
           <w:lang w:val="ru-RU"/>
         </w:rPr>
-        <w:t>4949.92</w:t>
+        <w:t>5247</w:t>
       </w:r>
       <w:r>
         <w:rPr>
@@ -1643,7 +1773,18 @@
           <w:szCs w:val="28"/>
           <w:lang w:val="ru-RU"/>
         </w:rPr>
-        <w:t>= 42.95</w:t>
+        <w:t>= 45.</w:t>
+      </w:r>
+      <w:r>
+        <w:rPr>
+          <w:rFonts w:ascii="Times New Roman" w:hAnsi="Times New Roman" w:cs="Times New Roman"/>
+          <w:bCs/>
+          <w:iCs/>
+          <w:sz w:val="28"/>
+          <w:szCs w:val="28"/>
+          <w:lang w:val="en-US"/>
+        </w:rPr>
+        <w:t>42</w:t>
       </w:r>
       <w:r>
         <w:rPr>
@@ -1714,17 +1855,7 @@
           <w:sz w:val="28"/>
           <w:szCs w:val="28"/>
         </w:rPr>
-        <w:t xml:space="preserve"> </w:t>
-      </w:r>
-      <w:r>
-        <w:rPr>
-          <w:rFonts w:ascii="Times New Roman" w:hAnsi="Times New Roman" w:cs="Times New Roman"/>
-          <w:bCs/>
-          <w:iCs/>
-          <w:sz w:val="28"/>
-          <w:szCs w:val="28"/>
-        </w:rPr>
-        <w:t xml:space="preserve"> </w:t>
+        <w:t xml:space="preserve">  </w:t>
       </w:r>
       <w:proofErr w:type="spellStart"/>
       <w:r>
@@ -1791,17 +1922,7 @@
           <w:sz w:val="28"/>
           <w:szCs w:val="28"/>
         </w:rPr>
-        <w:t xml:space="preserve"> = (2 + 2*4 + 20) / 4= </w:t>
-      </w:r>
-      <w:r>
-        <w:rPr>
-          <w:rFonts w:ascii="Times New Roman" w:hAnsi="Times New Roman" w:cs="Times New Roman"/>
-          <w:bCs/>
-          <w:iCs/>
-          <w:sz w:val="28"/>
-          <w:szCs w:val="28"/>
-        </w:rPr>
-        <w:t xml:space="preserve">7 </w:t>
+        <w:t xml:space="preserve"> = (2 + 4*4 + 20) / 6 = 6.7 </w:t>
       </w:r>
       <w:proofErr w:type="spellStart"/>
       <w:r>
@@ -1847,7 +1968,7 @@
           <w:sz w:val="28"/>
           <w:szCs w:val="28"/>
         </w:rPr>
-        <w:t>СКОUI = (4 -</w:t>
+        <w:t>СКОUI = (20 -</w:t>
       </w:r>
       <w:r>
         <w:rPr>
@@ -1868,28 +1989,7 @@
           <w:sz w:val="28"/>
           <w:szCs w:val="28"/>
         </w:rPr>
-        <w:t xml:space="preserve">) / 6 = </w:t>
-      </w:r>
-      <w:r>
-        <w:rPr>
-          <w:rFonts w:ascii="Times New Roman" w:hAnsi="Times New Roman" w:cs="Times New Roman"/>
-          <w:bCs/>
-          <w:iCs/>
-          <w:sz w:val="28"/>
-          <w:szCs w:val="28"/>
-          <w:lang w:val="ru-RU"/>
-        </w:rPr>
-        <w:t>0.3</w:t>
-      </w:r>
-      <w:r>
-        <w:rPr>
-          <w:rFonts w:ascii="Times New Roman" w:hAnsi="Times New Roman" w:cs="Times New Roman"/>
-          <w:bCs/>
-          <w:iCs/>
-          <w:sz w:val="28"/>
-          <w:szCs w:val="28"/>
-        </w:rPr>
-        <w:t xml:space="preserve">3 </w:t>
+        <w:t xml:space="preserve">) / 6 = 3 </w:t>
       </w:r>
       <w:proofErr w:type="spellStart"/>
       <w:r>
@@ -1969,38 +2069,7 @@
           <w:sz w:val="28"/>
           <w:szCs w:val="28"/>
         </w:rPr>
-        <w:t xml:space="preserve">= (4 + </w:t>
-      </w:r>
-      <w:r>
-        <w:rPr>
-          <w:rFonts w:ascii="Times New Roman" w:hAnsi="Times New Roman" w:cs="Times New Roman"/>
-          <w:bCs/>
-          <w:iCs/>
-          <w:sz w:val="28"/>
-          <w:szCs w:val="28"/>
-          <w:lang w:val="ru-RU"/>
-        </w:rPr>
-        <w:t>2</w:t>
-      </w:r>
-      <w:r>
-        <w:rPr>
-          <w:rFonts w:ascii="Times New Roman" w:hAnsi="Times New Roman" w:cs="Times New Roman"/>
-          <w:bCs/>
-          <w:iCs/>
-          <w:sz w:val="28"/>
-          <w:szCs w:val="28"/>
-        </w:rPr>
-        <w:t>*8 + 32) / 4 = 1</w:t>
-      </w:r>
-      <w:r>
-        <w:rPr>
-          <w:rFonts w:ascii="Times New Roman" w:hAnsi="Times New Roman" w:cs="Times New Roman"/>
-          <w:bCs/>
-          <w:iCs/>
-          <w:sz w:val="28"/>
-          <w:szCs w:val="28"/>
-        </w:rPr>
-        <w:t xml:space="preserve">3 </w:t>
+        <w:t xml:space="preserve">= (4 + 4*8 + 32) / 6 = 11.33 </w:t>
       </w:r>
       <w:proofErr w:type="spellStart"/>
       <w:r>
@@ -2069,7 +2138,7 @@
           <w:szCs w:val="28"/>
           <w:lang w:val="ru-RU"/>
         </w:rPr>
-        <w:t>8</w:t>
+        <w:t>32</w:t>
       </w:r>
       <w:r>
         <w:rPr>
@@ -2100,7 +2169,7 @@
           <w:sz w:val="28"/>
           <w:szCs w:val="28"/>
         </w:rPr>
-        <w:t>4) / 6 = 0.67</w:t>
+        <w:t>4) / 6 = 4.6</w:t>
       </w:r>
       <w:r>
         <w:rPr>
@@ -2178,49 +2247,7 @@
           <w:sz w:val="28"/>
           <w:szCs w:val="28"/>
         </w:rPr>
-        <w:t xml:space="preserve"> = (2 +2*3 + 8) / </w:t>
-      </w:r>
-      <w:r>
-        <w:rPr>
-          <w:rFonts w:ascii="Times New Roman" w:hAnsi="Times New Roman" w:cs="Times New Roman"/>
-          <w:bCs/>
-          <w:iCs/>
-          <w:sz w:val="28"/>
-          <w:szCs w:val="28"/>
-          <w:lang w:val="ru-RU"/>
-        </w:rPr>
-        <w:t>4</w:t>
-      </w:r>
-      <w:r>
-        <w:rPr>
-          <w:rFonts w:ascii="Times New Roman" w:hAnsi="Times New Roman" w:cs="Times New Roman"/>
-          <w:bCs/>
-          <w:iCs/>
-          <w:sz w:val="28"/>
-          <w:szCs w:val="28"/>
-        </w:rPr>
-        <w:t xml:space="preserve"> = </w:t>
-      </w:r>
-      <w:r>
-        <w:rPr>
-          <w:rFonts w:ascii="Times New Roman" w:hAnsi="Times New Roman" w:cs="Times New Roman"/>
-          <w:bCs/>
-          <w:iCs/>
-          <w:sz w:val="28"/>
-          <w:szCs w:val="28"/>
-          <w:lang w:val="ru-RU"/>
-        </w:rPr>
-        <w:t>4</w:t>
-      </w:r>
-      <w:r>
-        <w:rPr>
-          <w:rFonts w:ascii="Times New Roman" w:hAnsi="Times New Roman" w:cs="Times New Roman"/>
-          <w:bCs/>
-          <w:iCs/>
-          <w:sz w:val="28"/>
-          <w:szCs w:val="28"/>
-        </w:rPr>
-        <w:t xml:space="preserve"> </w:t>
+        <w:t xml:space="preserve"> = (2 +4*3 + 8) / 6 = 3.7 </w:t>
       </w:r>
       <w:proofErr w:type="spellStart"/>
       <w:r>
@@ -2266,7 +2293,7 @@
           <w:sz w:val="28"/>
           <w:szCs w:val="28"/>
         </w:rPr>
-        <w:t>CKOBO = (3</w:t>
+        <w:t>CKOBO = (8</w:t>
       </w:r>
       <w:r>
         <w:rPr>
@@ -2306,30 +2333,8 @@
           <w:iCs/>
           <w:sz w:val="28"/>
           <w:szCs w:val="28"/>
-          <w:lang w:val="ru-RU"/>
-        </w:rPr>
-        <w:t>0.</w:t>
-      </w:r>
-      <w:r>
-        <w:rPr>
-          <w:rFonts w:ascii="Times New Roman" w:hAnsi="Times New Roman" w:cs="Times New Roman"/>
-          <w:bCs/>
-          <w:iCs/>
-          <w:sz w:val="28"/>
-          <w:szCs w:val="28"/>
         </w:rPr>
         <w:t>1</w:t>
-      </w:r>
-      <w:r>
-        <w:rPr>
-          <w:rFonts w:ascii="Times New Roman" w:hAnsi="Times New Roman" w:cs="Times New Roman"/>
-          <w:bCs/>
-          <w:iCs/>
-          <w:sz w:val="28"/>
-          <w:szCs w:val="28"/>
-          <w:lang w:val="ru-RU"/>
-        </w:rPr>
-        <w:t>7</w:t>
       </w:r>
       <w:r>
         <w:rPr>
@@ -2406,49 +2411,7 @@
           <w:sz w:val="28"/>
           <w:szCs w:val="28"/>
         </w:rPr>
-        <w:t xml:space="preserve"> = (2 + 2*6 + 26) / </w:t>
-      </w:r>
-      <w:r>
-        <w:rPr>
-          <w:rFonts w:ascii="Times New Roman" w:hAnsi="Times New Roman" w:cs="Times New Roman"/>
-          <w:bCs/>
-          <w:iCs/>
-          <w:sz w:val="28"/>
-          <w:szCs w:val="28"/>
-          <w:lang w:val="ru-RU"/>
-        </w:rPr>
-        <w:t>4</w:t>
-      </w:r>
-      <w:r>
-        <w:rPr>
-          <w:rFonts w:ascii="Times New Roman" w:hAnsi="Times New Roman" w:cs="Times New Roman"/>
-          <w:bCs/>
-          <w:iCs/>
-          <w:sz w:val="28"/>
-          <w:szCs w:val="28"/>
-        </w:rPr>
-        <w:t xml:space="preserve"> = </w:t>
-      </w:r>
-      <w:r>
-        <w:rPr>
-          <w:rFonts w:ascii="Times New Roman" w:hAnsi="Times New Roman" w:cs="Times New Roman"/>
-          <w:bCs/>
-          <w:iCs/>
-          <w:sz w:val="28"/>
-          <w:szCs w:val="28"/>
-          <w:lang w:val="ru-RU"/>
-        </w:rPr>
-        <w:t>10</w:t>
-      </w:r>
-      <w:r>
-        <w:rPr>
-          <w:rFonts w:ascii="Times New Roman" w:hAnsi="Times New Roman" w:cs="Times New Roman"/>
-          <w:bCs/>
-          <w:iCs/>
-          <w:sz w:val="28"/>
-          <w:szCs w:val="28"/>
-        </w:rPr>
-        <w:t xml:space="preserve"> </w:t>
+        <w:t xml:space="preserve"> = (2 + 4*6 + 26) / 6 = 8.7 </w:t>
       </w:r>
       <w:proofErr w:type="spellStart"/>
       <w:r>
@@ -2494,18 +2457,7 @@
           <w:sz w:val="28"/>
           <w:szCs w:val="28"/>
         </w:rPr>
-        <w:t>СКОBM = (6 -2) / 6 = 0</w:t>
-      </w:r>
-      <w:r>
-        <w:rPr>
-          <w:rFonts w:ascii="Times New Roman" w:hAnsi="Times New Roman" w:cs="Times New Roman"/>
-          <w:bCs/>
-          <w:iCs/>
-          <w:sz w:val="28"/>
-          <w:szCs w:val="28"/>
-          <w:lang w:val="ru-RU"/>
-        </w:rPr>
-        <w:t>.67</w:t>
+        <w:t>СКОBM = (26 - 2) / 6 = 4</w:t>
       </w:r>
       <w:r>
         <w:rPr>
@@ -2537,22 +2489,8 @@
           <w:sz w:val="28"/>
           <w:szCs w:val="28"/>
         </w:rPr>
-        <w:t xml:space="preserve">.*час. </w:t>
-      </w:r>
-    </w:p>
-    <w:p>
-      <w:pPr>
-        <w:spacing w:line="360" w:lineRule="auto"/>
-        <w:ind w:firstLine="709"/>
-        <w:jc w:val="both"/>
-        <w:rPr>
-          <w:rFonts w:ascii="Times New Roman" w:hAnsi="Times New Roman" w:cs="Times New Roman"/>
-          <w:bCs/>
-          <w:iCs/>
-          <w:sz w:val="28"/>
-          <w:szCs w:val="28"/>
-        </w:rPr>
-      </w:pPr>
+        <w:t>.*час.</w:t>
+      </w:r>
     </w:p>
     <w:p>
       <w:pPr>
@@ -2737,8 +2675,160 @@
                 <w:sz w:val="28"/>
                 <w:szCs w:val="28"/>
               </w:rPr>
-              <m:t>20*0.33+60*0.67+16*0.17+40*0.67</m:t>
+              <m:t>20*</m:t>
             </m:r>
+            <m:sSup>
+              <m:sSupPr>
+                <m:ctrlPr>
+                  <w:rPr>
+                    <w:rFonts w:ascii="Cambria Math" w:hAnsi="Cambria Math" w:cs="Times New Roman"/>
+                    <w:i/>
+                    <w:sz w:val="28"/>
+                    <w:szCs w:val="28"/>
+                  </w:rPr>
+                </m:ctrlPr>
+              </m:sSupPr>
+              <m:e>
+                <m:r>
+                  <w:rPr>
+                    <w:rFonts w:ascii="Cambria Math" w:hAnsi="Cambria Math" w:cs="Times New Roman"/>
+                    <w:sz w:val="28"/>
+                    <w:szCs w:val="28"/>
+                  </w:rPr>
+                  <m:t>3</m:t>
+                </m:r>
+              </m:e>
+              <m:sup>
+                <m:r>
+                  <w:rPr>
+                    <w:rFonts w:ascii="Cambria Math" w:hAnsi="Cambria Math" w:cs="Times New Roman"/>
+                    <w:sz w:val="28"/>
+                    <w:szCs w:val="28"/>
+                  </w:rPr>
+                  <m:t>2</m:t>
+                </m:r>
+              </m:sup>
+            </m:sSup>
+            <m:r>
+              <w:rPr>
+                <w:rFonts w:ascii="Cambria Math" w:hAnsi="Cambria Math" w:cs="Times New Roman"/>
+                <w:sz w:val="28"/>
+                <w:szCs w:val="28"/>
+              </w:rPr>
+              <m:t>+60*</m:t>
+            </m:r>
+            <m:sSup>
+              <m:sSupPr>
+                <m:ctrlPr>
+                  <w:rPr>
+                    <w:rFonts w:ascii="Cambria Math" w:hAnsi="Cambria Math" w:cs="Times New Roman"/>
+                    <w:i/>
+                    <w:sz w:val="28"/>
+                    <w:szCs w:val="28"/>
+                  </w:rPr>
+                </m:ctrlPr>
+              </m:sSupPr>
+              <m:e>
+                <m:r>
+                  <w:rPr>
+                    <w:rFonts w:ascii="Cambria Math" w:hAnsi="Cambria Math" w:cs="Times New Roman"/>
+                    <w:sz w:val="28"/>
+                    <w:szCs w:val="28"/>
+                  </w:rPr>
+                  <m:t>4.6</m:t>
+                </m:r>
+              </m:e>
+              <m:sup>
+                <m:r>
+                  <w:rPr>
+                    <w:rFonts w:ascii="Cambria Math" w:hAnsi="Cambria Math" w:cs="Times New Roman"/>
+                    <w:sz w:val="28"/>
+                    <w:szCs w:val="28"/>
+                  </w:rPr>
+                  <m:t>2</m:t>
+                </m:r>
+              </m:sup>
+            </m:sSup>
+            <m:r>
+              <w:rPr>
+                <w:rFonts w:ascii="Cambria Math" w:hAnsi="Cambria Math" w:cs="Times New Roman"/>
+                <w:sz w:val="28"/>
+                <w:szCs w:val="28"/>
+              </w:rPr>
+              <m:t>+16*</m:t>
+            </m:r>
+            <m:sSup>
+              <m:sSupPr>
+                <m:ctrlPr>
+                  <w:rPr>
+                    <w:rFonts w:ascii="Cambria Math" w:hAnsi="Cambria Math" w:cs="Times New Roman"/>
+                    <w:i/>
+                    <w:sz w:val="28"/>
+                    <w:szCs w:val="28"/>
+                  </w:rPr>
+                </m:ctrlPr>
+              </m:sSupPr>
+              <m:e>
+                <m:r>
+                  <w:rPr>
+                    <w:rFonts w:ascii="Cambria Math" w:hAnsi="Cambria Math" w:cs="Times New Roman"/>
+                    <w:sz w:val="28"/>
+                    <w:szCs w:val="28"/>
+                  </w:rPr>
+                  <m:t>1</m:t>
+                </m:r>
+              </m:e>
+              <m:sup>
+                <m:r>
+                  <w:rPr>
+                    <w:rFonts w:ascii="Cambria Math" w:hAnsi="Cambria Math" w:cs="Times New Roman"/>
+                    <w:sz w:val="28"/>
+                    <w:szCs w:val="28"/>
+                  </w:rPr>
+                  <m:t>2</m:t>
+                </m:r>
+              </m:sup>
+            </m:sSup>
+            <m:r>
+              <w:rPr>
+                <w:rFonts w:ascii="Cambria Math" w:hAnsi="Cambria Math" w:cs="Times New Roman"/>
+                <w:sz w:val="28"/>
+                <w:szCs w:val="28"/>
+              </w:rPr>
+              <m:t>+40*</m:t>
+            </m:r>
+            <m:sSup>
+              <m:sSupPr>
+                <m:ctrlPr>
+                  <w:rPr>
+                    <w:rFonts w:ascii="Cambria Math" w:hAnsi="Cambria Math" w:cs="Times New Roman"/>
+                    <w:i/>
+                    <w:sz w:val="28"/>
+                    <w:szCs w:val="28"/>
+                  </w:rPr>
+                </m:ctrlPr>
+              </m:sSupPr>
+              <m:e>
+                <m:r>
+                  <w:rPr>
+                    <w:rFonts w:ascii="Cambria Math" w:hAnsi="Cambria Math" w:cs="Times New Roman"/>
+                    <w:sz w:val="28"/>
+                    <w:szCs w:val="28"/>
+                  </w:rPr>
+                  <m:t>4</m:t>
+                </m:r>
+              </m:e>
+              <m:sup>
+                <m:r>
+                  <w:rPr>
+                    <w:rFonts w:ascii="Cambria Math" w:hAnsi="Cambria Math" w:cs="Times New Roman"/>
+                    <w:sz w:val="28"/>
+                    <w:szCs w:val="28"/>
+                  </w:rPr>
+                  <m:t>2</m:t>
+                </m:r>
+              </m:sup>
+            </m:sSup>
           </m:e>
         </m:rad>
         <m:r>
@@ -2747,41 +2837,18 @@
             <w:sz w:val="28"/>
             <w:szCs w:val="28"/>
           </w:rPr>
-          <m:t>=8.74</m:t>
+          <m:t xml:space="preserve">=45.88 </m:t>
         </m:r>
       </m:oMath>
       <w:r>
         <w:rPr>
-          <w:rFonts w:ascii="Times New Roman" w:eastAsiaTheme="minorEastAsia" w:hAnsi="Times New Roman" w:cs="Times New Roman"/>
-          <w:bCs/>
-          <w:iCs/>
-          <w:sz w:val="28"/>
-          <w:szCs w:val="28"/>
-          <w:lang w:val="ru-RU"/>
-        </w:rPr>
-        <w:t xml:space="preserve"> </w:t>
-      </w:r>
-      <w:proofErr w:type="spellStart"/>
-      <w:r>
-        <w:rPr>
-          <w:rFonts w:ascii="Times New Roman" w:hAnsi="Times New Roman" w:cs="Times New Roman"/>
-          <w:bCs/>
-          <w:iCs/>
-          <w:sz w:val="28"/>
-          <w:szCs w:val="28"/>
-        </w:rPr>
-        <w:t>чел</w:t>
-      </w:r>
-      <w:proofErr w:type="spellEnd"/>
-      <w:r>
-        <w:rPr>
-          <w:rFonts w:ascii="Times New Roman" w:hAnsi="Times New Roman" w:cs="Times New Roman"/>
-          <w:bCs/>
-          <w:iCs/>
-          <w:sz w:val="28"/>
-          <w:szCs w:val="28"/>
-        </w:rPr>
-        <w:t>.*час</w:t>
+          <w:rFonts w:ascii="Times New Roman" w:hAnsi="Times New Roman" w:cs="Times New Roman"/>
+          <w:bCs/>
+          <w:iCs/>
+          <w:sz w:val="28"/>
+          <w:szCs w:val="28"/>
+        </w:rPr>
+        <w:t>чел.*час</w:t>
       </w:r>
     </w:p>
     <w:p>
@@ -2922,7 +2989,7 @@
             <w:sz w:val="28"/>
             <w:szCs w:val="28"/>
           </w:rPr>
-          <m:t>8.74</m:t>
+          <m:t>22.6</m:t>
         </m:r>
       </m:oMath>
       <w:r>
@@ -2956,7 +3023,18 @@
           <w:szCs w:val="28"/>
           <w:lang w:val="ru-RU"/>
         </w:rPr>
-        <w:t>1401.48</w:t>
+        <w:t>1473.</w:t>
+      </w:r>
+      <w:r>
+        <w:rPr>
+          <w:rFonts w:ascii="Times New Roman" w:hAnsi="Times New Roman" w:cs="Times New Roman"/>
+          <w:bCs/>
+          <w:iCs/>
+          <w:sz w:val="28"/>
+          <w:szCs w:val="28"/>
+          <w:lang w:val="en-US"/>
+        </w:rPr>
+        <w:t>76</w:t>
       </w:r>
       <w:r>
         <w:rPr>
@@ -3015,7 +3093,7 @@
           <w:szCs w:val="28"/>
           <w:lang w:val="ru-RU"/>
         </w:rPr>
-        <w:t>5605.92</w:t>
+        <w:t>5895</w:t>
       </w:r>
       <w:r>
         <w:rPr>
@@ -3040,7 +3118,7 @@
           <w:iCs/>
           <w:sz w:val="28"/>
           <w:szCs w:val="28"/>
-          <w:lang w:val="ru-RU"/>
+          <w:lang w:val="en-US"/>
         </w:rPr>
       </w:pPr>
       <w:r>
@@ -3063,18 +3141,64 @@
           <w:szCs w:val="28"/>
           <w:lang w:val="ru-RU"/>
         </w:rPr>
-        <w:t xml:space="preserve"> * 0.7</w:t>
-      </w:r>
-      <w:r>
-        <w:rPr>
-          <w:rFonts w:ascii="Times New Roman" w:hAnsi="Times New Roman" w:cs="Times New Roman"/>
-          <w:bCs/>
-          <w:iCs/>
-          <w:sz w:val="28"/>
-          <w:szCs w:val="28"/>
-          <w:lang w:val="ru-RU"/>
-        </w:rPr>
-        <w:t xml:space="preserve"> = </w:t>
+        <w:t xml:space="preserve"> * 0.7 = 115.5 чел.*час/</w:t>
+      </w:r>
+      <w:proofErr w:type="gramStart"/>
+      <w:r>
+        <w:rPr>
+          <w:rFonts w:ascii="Times New Roman" w:hAnsi="Times New Roman" w:cs="Times New Roman"/>
+          <w:bCs/>
+          <w:iCs/>
+          <w:sz w:val="28"/>
+          <w:szCs w:val="28"/>
+          <w:lang w:val="ru-RU"/>
+        </w:rPr>
+        <w:t xml:space="preserve">мес. </w:t>
+      </w:r>
+      <w:r>
+        <w:rPr>
+          <w:rFonts w:ascii="Times New Roman" w:hAnsi="Times New Roman" w:cs="Times New Roman"/>
+          <w:bCs/>
+          <w:iCs/>
+          <w:sz w:val="28"/>
+          <w:szCs w:val="28"/>
+          <w:lang w:val="ru-RU"/>
+        </w:rPr>
+        <w:t>Следовательно</w:t>
+      </w:r>
+      <w:proofErr w:type="gramEnd"/>
+      <w:r>
+        <w:rPr>
+          <w:rFonts w:ascii="Times New Roman" w:hAnsi="Times New Roman" w:cs="Times New Roman"/>
+          <w:bCs/>
+          <w:iCs/>
+          <w:sz w:val="28"/>
+          <w:szCs w:val="28"/>
+          <w:lang w:val="ru-RU"/>
+        </w:rPr>
+        <w:t xml:space="preserve">, трудоемкость проекта в человеко-месяцах составит, приблизительно </w:t>
+      </w:r>
+      <w:r>
+        <w:rPr>
+          <w:rFonts w:ascii="Times New Roman" w:hAnsi="Times New Roman" w:cs="Times New Roman"/>
+          <w:bCs/>
+          <w:iCs/>
+          <w:sz w:val="28"/>
+          <w:szCs w:val="28"/>
+          <w:lang w:val="ru-RU"/>
+        </w:rPr>
+        <w:t>5895</w:t>
+      </w:r>
+      <w:r>
+        <w:rPr>
+          <w:rFonts w:ascii="Times New Roman" w:hAnsi="Times New Roman" w:cs="Times New Roman"/>
+          <w:bCs/>
+          <w:iCs/>
+          <w:sz w:val="28"/>
+          <w:szCs w:val="28"/>
+          <w:lang w:val="ru-RU"/>
+        </w:rPr>
+        <w:t xml:space="preserve"> / </w:t>
       </w:r>
       <w:r>
         <w:rPr>
@@ -3096,85 +3220,6 @@
           <w:szCs w:val="28"/>
           <w:lang w:val="ru-RU"/>
         </w:rPr>
-        <w:t xml:space="preserve"> чел.*час/</w:t>
-      </w:r>
-      <w:proofErr w:type="gramStart"/>
-      <w:r>
-        <w:rPr>
-          <w:rFonts w:ascii="Times New Roman" w:hAnsi="Times New Roman" w:cs="Times New Roman"/>
-          <w:bCs/>
-          <w:iCs/>
-          <w:sz w:val="28"/>
-          <w:szCs w:val="28"/>
-          <w:lang w:val="ru-RU"/>
-        </w:rPr>
-        <w:t xml:space="preserve">мес. </w:t>
-      </w:r>
-      <w:r>
-        <w:rPr>
-          <w:rFonts w:ascii="Times New Roman" w:hAnsi="Times New Roman" w:cs="Times New Roman"/>
-          <w:bCs/>
-          <w:iCs/>
-          <w:sz w:val="28"/>
-          <w:szCs w:val="28"/>
-          <w:lang w:val="ru-RU"/>
-        </w:rPr>
-        <w:t>Следовательно</w:t>
-      </w:r>
-      <w:proofErr w:type="gramEnd"/>
-      <w:r>
-        <w:rPr>
-          <w:rFonts w:ascii="Times New Roman" w:hAnsi="Times New Roman" w:cs="Times New Roman"/>
-          <w:bCs/>
-          <w:iCs/>
-          <w:sz w:val="28"/>
-          <w:szCs w:val="28"/>
-          <w:lang w:val="ru-RU"/>
-        </w:rPr>
-        <w:t xml:space="preserve">, трудоемкость проекта в человеко-месяцах составит, приблизительно </w:t>
-      </w:r>
-      <w:r>
-        <w:rPr>
-          <w:rFonts w:ascii="Times New Roman" w:hAnsi="Times New Roman" w:cs="Times New Roman"/>
-          <w:bCs/>
-          <w:iCs/>
-          <w:sz w:val="28"/>
-          <w:szCs w:val="28"/>
-          <w:lang w:val="ru-RU"/>
-        </w:rPr>
-        <w:t>5.605.92</w:t>
-      </w:r>
-      <w:r>
-        <w:rPr>
-          <w:rFonts w:ascii="Times New Roman" w:hAnsi="Times New Roman" w:cs="Times New Roman"/>
-          <w:bCs/>
-          <w:iCs/>
-          <w:sz w:val="28"/>
-          <w:szCs w:val="28"/>
-          <w:lang w:val="ru-RU"/>
-        </w:rPr>
-        <w:t xml:space="preserve"> / </w:t>
-      </w:r>
-      <w:r>
-        <w:rPr>
-          <w:rFonts w:ascii="Times New Roman" w:hAnsi="Times New Roman" w:cs="Times New Roman"/>
-          <w:bCs/>
-          <w:iCs/>
-          <w:sz w:val="28"/>
-          <w:szCs w:val="28"/>
-          <w:lang w:val="ru-RU"/>
-        </w:rPr>
-        <w:t>115.5</w:t>
-      </w:r>
-      <w:r>
-        <w:rPr>
-          <w:rFonts w:ascii="Times New Roman" w:hAnsi="Times New Roman" w:cs="Times New Roman"/>
-          <w:bCs/>
-          <w:iCs/>
-          <w:sz w:val="28"/>
-          <w:szCs w:val="28"/>
-          <w:lang w:val="ru-RU"/>
-        </w:rPr>
         <w:t xml:space="preserve"> </w:t>
       </w:r>
       <w:r>
@@ -3195,53 +3240,9 @@
           <w:iCs/>
           <w:sz w:val="28"/>
           <w:szCs w:val="28"/>
-          <w:lang w:val="ru-RU"/>
-        </w:rPr>
-        <w:t>48</w:t>
-      </w:r>
-      <w:r>
-        <w:rPr>
-          <w:rFonts w:ascii="Times New Roman" w:hAnsi="Times New Roman" w:cs="Times New Roman"/>
-          <w:bCs/>
-          <w:iCs/>
-          <w:sz w:val="28"/>
-          <w:szCs w:val="28"/>
-          <w:lang w:val="ru-RU"/>
-        </w:rPr>
-        <w:t>.</w:t>
-      </w:r>
-      <w:r>
-        <w:rPr>
-          <w:rFonts w:ascii="Times New Roman" w:hAnsi="Times New Roman" w:cs="Times New Roman"/>
-          <w:bCs/>
-          <w:iCs/>
-          <w:sz w:val="28"/>
-          <w:szCs w:val="28"/>
-          <w:lang w:val="ru-RU"/>
-        </w:rPr>
-        <w:t>5</w:t>
-      </w:r>
-      <w:r>
-        <w:rPr>
-          <w:rFonts w:ascii="Times New Roman" w:hAnsi="Times New Roman" w:cs="Times New Roman"/>
-          <w:bCs/>
-          <w:iCs/>
-          <w:sz w:val="28"/>
-          <w:szCs w:val="28"/>
-          <w:lang w:val="ru-RU"/>
-        </w:rPr>
-        <w:t>4</w:t>
-      </w:r>
-      <w:r>
-        <w:rPr>
-          <w:rFonts w:ascii="Times New Roman" w:hAnsi="Times New Roman" w:cs="Times New Roman"/>
-          <w:bCs/>
-          <w:iCs/>
-          <w:sz w:val="28"/>
-          <w:szCs w:val="28"/>
-          <w:lang w:val="ru-RU"/>
-        </w:rPr>
-        <w:t>.</w:t>
+          <w:lang w:val="en-US"/>
+        </w:rPr>
+        <w:t>51</w:t>
       </w:r>
     </w:p>
     <w:p>
@@ -3279,6 +3280,30 @@
           <w:rFonts w:ascii="Times New Roman" w:hAnsi="Times New Roman" w:cs="Times New Roman"/>
           <w:bCs/>
           <w:iCs/>
+          <w:sz w:val="28"/>
+          <w:szCs w:val="28"/>
+          <w:lang w:val="ru-RU"/>
+        </w:rPr>
+      </w:pPr>
+    </w:p>
+    <w:p>
+      <w:pPr>
+        <w:spacing w:after="0"/>
+        <w:ind w:firstLine="720"/>
+        <w:rPr>
+          <w:rFonts w:ascii="Times New Roman" w:hAnsi="Times New Roman" w:cs="Times New Roman"/>
+          <w:sz w:val="28"/>
+          <w:szCs w:val="28"/>
+          <w:lang w:val="ru-RU"/>
+        </w:rPr>
+      </w:pPr>
+    </w:p>
+    <w:p>
+      <w:pPr>
+        <w:spacing w:after="0"/>
+        <w:ind w:firstLine="720"/>
+        <w:rPr>
+          <w:rFonts w:ascii="Times New Roman" w:hAnsi="Times New Roman" w:cs="Times New Roman"/>
           <w:sz w:val="28"/>
           <w:szCs w:val="28"/>
           <w:lang w:val="ru-RU"/>
@@ -3314,20 +3339,20 @@
         <w:tblLook w:val="04A0" w:firstRow="1" w:lastRow="0" w:firstColumn="1" w:lastColumn="0" w:noHBand="0" w:noVBand="1"/>
       </w:tblPr>
       <w:tblGrid>
-        <w:gridCol w:w="1477"/>
-        <w:gridCol w:w="969"/>
-        <w:gridCol w:w="1001"/>
-        <w:gridCol w:w="980"/>
+        <w:gridCol w:w="1478"/>
+        <w:gridCol w:w="960"/>
+        <w:gridCol w:w="1005"/>
+        <w:gridCol w:w="975"/>
         <w:gridCol w:w="989"/>
-        <w:gridCol w:w="971"/>
-        <w:gridCol w:w="982"/>
-        <w:gridCol w:w="980"/>
-        <w:gridCol w:w="996"/>
+        <w:gridCol w:w="964"/>
+        <w:gridCol w:w="988"/>
+        <w:gridCol w:w="984"/>
+        <w:gridCol w:w="1002"/>
       </w:tblGrid>
       <w:tr>
         <w:tc>
           <w:tcPr>
-            <w:tcW w:w="1477" w:type="dxa"/>
+            <w:tcW w:w="1478" w:type="dxa"/>
           </w:tcPr>
           <w:p>
             <w:pPr>
@@ -3343,7 +3368,7 @@
         </w:tc>
         <w:tc>
           <w:tcPr>
-            <w:tcW w:w="4100" w:type="dxa"/>
+            <w:tcW w:w="3929" w:type="dxa"/>
             <w:gridSpan w:val="4"/>
           </w:tcPr>
           <w:p>
@@ -3381,7 +3406,7 @@
         </w:tc>
         <w:tc>
           <w:tcPr>
-            <w:tcW w:w="4102" w:type="dxa"/>
+            <w:tcW w:w="3938" w:type="dxa"/>
             <w:gridSpan w:val="4"/>
           </w:tcPr>
           <w:p>
@@ -3410,7 +3435,7 @@
       <w:tr>
         <w:tc>
           <w:tcPr>
-            <w:tcW w:w="1477" w:type="dxa"/>
+            <w:tcW w:w="1478" w:type="dxa"/>
           </w:tcPr>
           <w:p>
             <w:pPr>
@@ -3426,7 +3451,7 @@
         </w:tc>
         <w:tc>
           <w:tcPr>
-            <w:tcW w:w="1013" w:type="dxa"/>
+            <w:tcW w:w="960" w:type="dxa"/>
           </w:tcPr>
           <w:p>
             <w:pPr>
@@ -3452,7 +3477,7 @@
         </w:tc>
         <w:tc>
           <w:tcPr>
-            <w:tcW w:w="1027" w:type="dxa"/>
+            <w:tcW w:w="1005" w:type="dxa"/>
           </w:tcPr>
           <w:p>
             <w:pPr>
@@ -3478,7 +3503,7 @@
         </w:tc>
         <w:tc>
           <w:tcPr>
-            <w:tcW w:w="1025" w:type="dxa"/>
+            <w:tcW w:w="975" w:type="dxa"/>
           </w:tcPr>
           <w:p>
             <w:pPr>
@@ -3504,7 +3529,7 @@
         </w:tc>
         <w:tc>
           <w:tcPr>
-            <w:tcW w:w="1035" w:type="dxa"/>
+            <w:tcW w:w="989" w:type="dxa"/>
           </w:tcPr>
           <w:p>
             <w:pPr>
@@ -3530,7 +3555,7 @@
         </w:tc>
         <w:tc>
           <w:tcPr>
-            <w:tcW w:w="1015" w:type="dxa"/>
+            <w:tcW w:w="964" w:type="dxa"/>
           </w:tcPr>
           <w:p>
             <w:pPr>
@@ -3571,17 +3596,17 @@
                   <v:path o:extrusionok="f" gradientshapeok="t" o:connecttype="rect"/>
                   <o:lock v:ext="edit" aspectratio="t"/>
                 </v:shapetype>
-                <v:shape id="_x0000_i1029" type="#_x0000_t75" style="width:18.6pt;height:15pt" o:ole="">
+                <v:shape id="_x0000_i1025" type="#_x0000_t75" style="width:18.6pt;height:15pt" o:ole="">
                   <v:imagedata r:id="rId5" o:title=""/>
                 </v:shape>
-                <o:OLEObject Type="Embed" ProgID="Equation.DSMT4" ShapeID="_x0000_i1029" DrawAspect="Content" ObjectID="_1647715644" r:id="rId6"/>
+                <o:OLEObject Type="Embed" ProgID="Equation.DSMT4" ShapeID="_x0000_i1025" DrawAspect="Content" ObjectID="_1648052332" r:id="rId6"/>
               </w:object>
             </w:r>
           </w:p>
         </w:tc>
         <w:tc>
           <w:tcPr>
-            <w:tcW w:w="1027" w:type="dxa"/>
+            <w:tcW w:w="988" w:type="dxa"/>
           </w:tcPr>
           <w:p>
             <w:pPr>
@@ -3603,17 +3628,17 @@
                 <w:lang w:val="ru-RU"/>
               </w:rPr>
               <w:object w:dxaOrig="480" w:dyaOrig="300">
-                <v:shape id="_x0000_i1030" type="#_x0000_t75" style="width:24pt;height:15pt" o:ole="">
+                <v:shape id="_x0000_i1026" type="#_x0000_t75" style="width:24pt;height:15pt" o:ole="">
                   <v:imagedata r:id="rId7" o:title=""/>
                 </v:shape>
-                <o:OLEObject Type="Embed" ProgID="Equation.DSMT4" ShapeID="_x0000_i1030" DrawAspect="Content" ObjectID="_1647715645" r:id="rId8"/>
+                <o:OLEObject Type="Embed" ProgID="Equation.DSMT4" ShapeID="_x0000_i1026" DrawAspect="Content" ObjectID="_1648052333" r:id="rId8"/>
               </w:object>
             </w:r>
           </w:p>
         </w:tc>
         <w:tc>
           <w:tcPr>
-            <w:tcW w:w="1025" w:type="dxa"/>
+            <w:tcW w:w="984" w:type="dxa"/>
           </w:tcPr>
           <w:p>
             <w:pPr>
@@ -3635,17 +3660,17 @@
                 <w:lang w:val="ru-RU"/>
               </w:rPr>
               <w:object w:dxaOrig="460" w:dyaOrig="300">
-                <v:shape id="_x0000_i1031" type="#_x0000_t75" style="width:23.4pt;height:15pt" o:ole="">
+                <v:shape id="_x0000_i1027" type="#_x0000_t75" style="width:23.4pt;height:15pt" o:ole="">
                   <v:imagedata r:id="rId9" o:title=""/>
                 </v:shape>
-                <o:OLEObject Type="Embed" ProgID="Equation.DSMT4" ShapeID="_x0000_i1031" DrawAspect="Content" ObjectID="_1647715646" r:id="rId10"/>
+                <o:OLEObject Type="Embed" ProgID="Equation.DSMT4" ShapeID="_x0000_i1027" DrawAspect="Content" ObjectID="_1648052334" r:id="rId10"/>
               </w:object>
             </w:r>
           </w:p>
         </w:tc>
         <w:tc>
           <w:tcPr>
-            <w:tcW w:w="1035" w:type="dxa"/>
+            <w:tcW w:w="1002" w:type="dxa"/>
           </w:tcPr>
           <w:p>
             <w:pPr>
@@ -3667,10 +3692,10 @@
                 <w:lang w:val="ru-RU"/>
               </w:rPr>
               <w:object w:dxaOrig="540" w:dyaOrig="279">
-                <v:shape id="_x0000_i1032" type="#_x0000_t75" style="width:27pt;height:14.4pt" o:ole="">
+                <v:shape id="_x0000_i1028" type="#_x0000_t75" style="width:27pt;height:14.4pt" o:ole="">
                   <v:imagedata r:id="rId11" o:title=""/>
                 </v:shape>
-                <o:OLEObject Type="Embed" ProgID="Equation.DSMT4" ShapeID="_x0000_i1032" DrawAspect="Content" ObjectID="_1647715647" r:id="rId12"/>
+                <o:OLEObject Type="Embed" ProgID="Equation.DSMT4" ShapeID="_x0000_i1028" DrawAspect="Content" ObjectID="_1648052335" r:id="rId12"/>
               </w:object>
             </w:r>
           </w:p>
@@ -3679,7 +3704,7 @@
       <w:tr>
         <w:tc>
           <w:tcPr>
-            <w:tcW w:w="1477" w:type="dxa"/>
+            <w:tcW w:w="1478" w:type="dxa"/>
           </w:tcPr>
           <w:p>
             <w:pPr>
@@ -3704,7 +3729,7 @@
         </w:tc>
         <w:tc>
           <w:tcPr>
-            <w:tcW w:w="1013" w:type="dxa"/>
+            <w:tcW w:w="960" w:type="dxa"/>
           </w:tcPr>
           <w:p>
             <w:pPr>
@@ -3730,7 +3755,7 @@
         </w:tc>
         <w:tc>
           <w:tcPr>
-            <w:tcW w:w="1027" w:type="dxa"/>
+            <w:tcW w:w="1005" w:type="dxa"/>
           </w:tcPr>
           <w:p>
             <w:pPr>
@@ -3756,7 +3781,7 @@
         </w:tc>
         <w:tc>
           <w:tcPr>
-            <w:tcW w:w="1025" w:type="dxa"/>
+            <w:tcW w:w="975" w:type="dxa"/>
           </w:tcPr>
           <w:p>
             <w:pPr>
@@ -3782,7 +3807,7 @@
         </w:tc>
         <w:tc>
           <w:tcPr>
-            <w:tcW w:w="1035" w:type="dxa"/>
+            <w:tcW w:w="989" w:type="dxa"/>
           </w:tcPr>
           <w:p>
             <w:pPr>
@@ -3808,7 +3833,7 @@
         </w:tc>
         <w:tc>
           <w:tcPr>
-            <w:tcW w:w="1015" w:type="dxa"/>
+            <w:tcW w:w="964" w:type="dxa"/>
           </w:tcPr>
           <w:p>
             <w:pPr>
@@ -3834,7 +3859,7 @@
         </w:tc>
         <w:tc>
           <w:tcPr>
-            <w:tcW w:w="1027" w:type="dxa"/>
+            <w:tcW w:w="988" w:type="dxa"/>
           </w:tcPr>
           <w:p>
             <w:pPr>
@@ -3860,7 +3885,7 @@
         </w:tc>
         <w:tc>
           <w:tcPr>
-            <w:tcW w:w="1025" w:type="dxa"/>
+            <w:tcW w:w="984" w:type="dxa"/>
           </w:tcPr>
           <w:p>
             <w:pPr>
@@ -3886,7 +3911,7 @@
         </w:tc>
         <w:tc>
           <w:tcPr>
-            <w:tcW w:w="1035" w:type="dxa"/>
+            <w:tcW w:w="1002" w:type="dxa"/>
           </w:tcPr>
           <w:p>
             <w:pPr>
@@ -3914,7 +3939,7 @@
       <w:tr>
         <w:tc>
           <w:tcPr>
-            <w:tcW w:w="1477" w:type="dxa"/>
+            <w:tcW w:w="1478" w:type="dxa"/>
           </w:tcPr>
           <w:p>
             <w:pPr>
@@ -3939,7 +3964,7 @@
         </w:tc>
         <w:tc>
           <w:tcPr>
-            <w:tcW w:w="1013" w:type="dxa"/>
+            <w:tcW w:w="960" w:type="dxa"/>
           </w:tcPr>
           <w:p>
             <w:pPr>
@@ -3959,13 +3984,13 @@
                 <w:szCs w:val="28"/>
                 <w:lang w:val="ru-RU"/>
               </w:rPr>
-              <w:t>0.33</w:t>
+              <w:t>3</w:t>
             </w:r>
           </w:p>
         </w:tc>
         <w:tc>
           <w:tcPr>
-            <w:tcW w:w="1027" w:type="dxa"/>
+            <w:tcW w:w="1005" w:type="dxa"/>
           </w:tcPr>
           <w:p>
             <w:pPr>
@@ -3985,13 +4010,13 @@
                 <w:szCs w:val="28"/>
                 <w:lang w:val="ru-RU"/>
               </w:rPr>
-              <w:t>0.67</w:t>
+              <w:t>4.6</w:t>
             </w:r>
           </w:p>
         </w:tc>
         <w:tc>
           <w:tcPr>
-            <w:tcW w:w="1025" w:type="dxa"/>
+            <w:tcW w:w="975" w:type="dxa"/>
           </w:tcPr>
           <w:p>
             <w:pPr>
@@ -4011,13 +4036,13 @@
                 <w:szCs w:val="28"/>
                 <w:lang w:val="ru-RU"/>
               </w:rPr>
-              <w:t>0.17</w:t>
+              <w:t>1</w:t>
             </w:r>
           </w:p>
         </w:tc>
         <w:tc>
           <w:tcPr>
-            <w:tcW w:w="1035" w:type="dxa"/>
+            <w:tcW w:w="989" w:type="dxa"/>
           </w:tcPr>
           <w:p>
             <w:pPr>
@@ -4037,13 +4062,13 @@
                 <w:szCs w:val="28"/>
                 <w:lang w:val="ru-RU"/>
               </w:rPr>
-              <w:t>0.67</w:t>
+              <w:t>4</w:t>
             </w:r>
           </w:p>
         </w:tc>
         <w:tc>
           <w:tcPr>
-            <w:tcW w:w="1015" w:type="dxa"/>
+            <w:tcW w:w="964" w:type="dxa"/>
           </w:tcPr>
           <w:p>
             <w:pPr>
@@ -4063,13 +4088,13 @@
                 <w:szCs w:val="28"/>
                 <w:lang w:val="ru-RU"/>
               </w:rPr>
-              <w:t>0.33</w:t>
+              <w:t>3</w:t>
             </w:r>
           </w:p>
         </w:tc>
         <w:tc>
           <w:tcPr>
-            <w:tcW w:w="1027" w:type="dxa"/>
+            <w:tcW w:w="988" w:type="dxa"/>
           </w:tcPr>
           <w:p>
             <w:pPr>
@@ -4089,13 +4114,13 @@
                 <w:szCs w:val="28"/>
                 <w:lang w:val="ru-RU"/>
               </w:rPr>
-              <w:t>0.67</w:t>
+              <w:t>4.6</w:t>
             </w:r>
           </w:p>
         </w:tc>
         <w:tc>
           <w:tcPr>
-            <w:tcW w:w="1025" w:type="dxa"/>
+            <w:tcW w:w="984" w:type="dxa"/>
           </w:tcPr>
           <w:p>
             <w:pPr>
@@ -4115,13 +4140,13 @@
                 <w:szCs w:val="28"/>
                 <w:lang w:val="ru-RU"/>
               </w:rPr>
-              <w:t>0.17</w:t>
+              <w:t>1</w:t>
             </w:r>
           </w:p>
         </w:tc>
         <w:tc>
           <w:tcPr>
-            <w:tcW w:w="1035" w:type="dxa"/>
+            <w:tcW w:w="1002" w:type="dxa"/>
           </w:tcPr>
           <w:p>
             <w:pPr>
@@ -4141,7 +4166,7 @@
                 <w:szCs w:val="28"/>
                 <w:lang w:val="ru-RU"/>
               </w:rPr>
-              <w:t>0.67</w:t>
+              <w:t>4</w:t>
             </w:r>
           </w:p>
         </w:tc>
@@ -4149,7 +4174,7 @@
       <w:tr>
         <w:tc>
           <w:tcPr>
-            <w:tcW w:w="1477" w:type="dxa"/>
+            <w:tcW w:w="1478" w:type="dxa"/>
           </w:tcPr>
           <w:p>
             <w:pPr>
@@ -4183,7 +4208,7 @@
         </w:tc>
         <w:tc>
           <w:tcPr>
-            <w:tcW w:w="4100" w:type="dxa"/>
+            <w:tcW w:w="3929" w:type="dxa"/>
             <w:gridSpan w:val="4"/>
           </w:tcPr>
           <w:p>
@@ -4210,7 +4235,7 @@
         </w:tc>
         <w:tc>
           <w:tcPr>
-            <w:tcW w:w="4102" w:type="dxa"/>
+            <w:tcW w:w="3938" w:type="dxa"/>
             <w:gridSpan w:val="4"/>
           </w:tcPr>
           <w:p>
@@ -4239,7 +4264,7 @@
       <w:tr>
         <w:tc>
           <w:tcPr>
-            <w:tcW w:w="1477" w:type="dxa"/>
+            <w:tcW w:w="1478" w:type="dxa"/>
           </w:tcPr>
           <w:p>
             <w:pPr>
@@ -4264,7 +4289,7 @@
         </w:tc>
         <w:tc>
           <w:tcPr>
-            <w:tcW w:w="4100" w:type="dxa"/>
+            <w:tcW w:w="3929" w:type="dxa"/>
             <w:gridSpan w:val="4"/>
           </w:tcPr>
           <w:p>
@@ -4278,20 +4303,23 @@
                 <w:lang w:val="ru-RU"/>
               </w:rPr>
             </w:pPr>
-            <w:r>
-              <w:rPr>
-                <w:rFonts w:ascii="Times New Roman" w:hAnsi="Times New Roman" w:cs="Times New Roman"/>
-                <w:sz w:val="28"/>
-                <w:szCs w:val="28"/>
-                <w:lang w:val="ru-RU"/>
-              </w:rPr>
-              <w:t>8.74</w:t>
-            </w:r>
+            <m:oMathPara>
+              <m:oMath>
+                <m:r>
+                  <w:rPr>
+                    <w:rFonts w:ascii="Cambria Math" w:hAnsi="Cambria Math" w:cs="Times New Roman"/>
+                    <w:sz w:val="28"/>
+                    <w:szCs w:val="28"/>
+                  </w:rPr>
+                  <m:t>45.88</m:t>
+                </m:r>
+              </m:oMath>
+            </m:oMathPara>
           </w:p>
         </w:tc>
         <w:tc>
           <w:tcPr>
-            <w:tcW w:w="4102" w:type="dxa"/>
+            <w:tcW w:w="3938" w:type="dxa"/>
             <w:gridSpan w:val="4"/>
           </w:tcPr>
           <w:p>
@@ -4305,6 +4333,36 @@
                 <w:lang w:val="ru-RU"/>
               </w:rPr>
             </w:pPr>
+            <m:oMathPara>
+              <m:oMath>
+                <m:r>
+                  <w:rPr>
+                    <w:rFonts w:ascii="Cambria Math" w:hAnsi="Cambria Math" w:cs="Times New Roman"/>
+                    <w:sz w:val="28"/>
+                    <w:szCs w:val="28"/>
+                  </w:rPr>
+                  <m:t>45.88</m:t>
+                </m:r>
+              </m:oMath>
+            </m:oMathPara>
+          </w:p>
+        </w:tc>
+      </w:tr>
+      <w:tr>
+        <w:tc>
+          <w:tcPr>
+            <w:tcW w:w="1478" w:type="dxa"/>
+          </w:tcPr>
+          <w:p>
+            <w:pPr>
+              <w:spacing w:after="0"/>
+              <w:rPr>
+                <w:rFonts w:ascii="Times New Roman" w:hAnsi="Times New Roman" w:cs="Times New Roman"/>
+                <w:sz w:val="28"/>
+                <w:szCs w:val="28"/>
+                <w:lang w:val="ru-RU"/>
+              </w:rPr>
+            </w:pPr>
             <w:r>
               <w:rPr>
                 <w:rFonts w:ascii="Times New Roman" w:hAnsi="Times New Roman" w:cs="Times New Roman"/>
@@ -4312,7 +4370,98 @@
                 <w:szCs w:val="28"/>
                 <w:lang w:val="ru-RU"/>
               </w:rPr>
-              <w:t>8.74</w:t>
+              <w:t>Т 95%</w:t>
+            </w:r>
+          </w:p>
+        </w:tc>
+        <w:tc>
+          <w:tcPr>
+            <w:tcW w:w="3929" w:type="dxa"/>
+            <w:gridSpan w:val="4"/>
+          </w:tcPr>
+          <w:p>
+            <w:pPr>
+              <w:spacing w:after="0"/>
+              <w:jc w:val="center"/>
+              <w:rPr>
+                <w:rFonts w:ascii="Times New Roman" w:hAnsi="Times New Roman" w:cs="Times New Roman"/>
+                <w:sz w:val="28"/>
+                <w:szCs w:val="28"/>
+                <w:lang w:val="ru-RU"/>
+              </w:rPr>
+            </w:pPr>
+            <w:r>
+              <w:rPr>
+                <w:rFonts w:ascii="Times New Roman" w:hAnsi="Times New Roman" w:cs="Times New Roman"/>
+                <w:bCs/>
+                <w:iCs/>
+                <w:sz w:val="28"/>
+                <w:szCs w:val="28"/>
+                <w:lang w:val="ru-RU"/>
+              </w:rPr>
+              <w:t>13</w:t>
+            </w:r>
+            <w:r>
+              <w:rPr>
+                <w:rFonts w:ascii="Times New Roman" w:hAnsi="Times New Roman" w:cs="Times New Roman"/>
+                <w:bCs/>
+                <w:iCs/>
+                <w:sz w:val="28"/>
+                <w:szCs w:val="28"/>
+                <w:lang w:val="ru-RU"/>
+              </w:rPr>
+              <w:t>11.</w:t>
+            </w:r>
+            <w:r>
+              <w:rPr>
+                <w:rFonts w:ascii="Times New Roman" w:hAnsi="Times New Roman" w:cs="Times New Roman"/>
+                <w:bCs/>
+                <w:iCs/>
+                <w:sz w:val="28"/>
+                <w:szCs w:val="28"/>
+                <w:lang w:val="ru-RU"/>
+              </w:rPr>
+              <w:t>77</w:t>
+            </w:r>
+          </w:p>
+        </w:tc>
+        <w:tc>
+          <w:tcPr>
+            <w:tcW w:w="3938" w:type="dxa"/>
+            <w:gridSpan w:val="4"/>
+          </w:tcPr>
+          <w:p>
+            <w:pPr>
+              <w:spacing w:after="0"/>
+              <w:jc w:val="center"/>
+              <w:rPr>
+                <w:rFonts w:ascii="Times New Roman" w:hAnsi="Times New Roman" w:cs="Times New Roman"/>
+                <w:sz w:val="28"/>
+                <w:szCs w:val="28"/>
+                <w:lang w:val="ru-RU"/>
+              </w:rPr>
+            </w:pPr>
+            <w:r>
+              <w:rPr>
+                <w:rFonts w:ascii="Times New Roman" w:hAnsi="Times New Roman" w:cs="Times New Roman"/>
+                <w:bCs/>
+                <w:iCs/>
+                <w:sz w:val="28"/>
+                <w:szCs w:val="28"/>
+                <w:lang w:val="ru-RU"/>
+              </w:rPr>
+              <w:t>1473.</w:t>
+            </w:r>
+            <w:r>
+              <w:rPr>
+                <w:rFonts w:ascii="Times New Roman" w:hAnsi="Times New Roman" w:cs="Times New Roman"/>
+                <w:bCs/>
+                <w:iCs/>
+                <w:sz w:val="28"/>
+                <w:szCs w:val="28"/>
+                <w:lang w:val="en-US"/>
+              </w:rPr>
+              <w:t>76</w:t>
             </w:r>
           </w:p>
         </w:tc>
@@ -4320,7 +4469,7 @@
       <w:tr>
         <w:tc>
           <w:tcPr>
-            <w:tcW w:w="1477" w:type="dxa"/>
+            <w:tcW w:w="1478" w:type="dxa"/>
           </w:tcPr>
           <w:p>
             <w:pPr>
@@ -4339,13 +4488,13 @@
                 <w:szCs w:val="28"/>
                 <w:lang w:val="ru-RU"/>
               </w:rPr>
-              <w:t>Т 95%</w:t>
+              <w:t>∑Т проект</w:t>
             </w:r>
           </w:p>
         </w:tc>
         <w:tc>
           <w:tcPr>
-            <w:tcW w:w="4100" w:type="dxa"/>
+            <w:tcW w:w="3929" w:type="dxa"/>
             <w:gridSpan w:val="4"/>
           </w:tcPr>
           <w:p>
@@ -4362,17 +4511,19 @@
             <w:r>
               <w:rPr>
                 <w:rFonts w:ascii="Times New Roman" w:hAnsi="Times New Roman" w:cs="Times New Roman"/>
-                <w:sz w:val="28"/>
-                <w:szCs w:val="28"/>
-                <w:lang w:val="ru-RU"/>
-              </w:rPr>
-              <w:t>1237.48</w:t>
+                <w:bCs/>
+                <w:iCs/>
+                <w:sz w:val="28"/>
+                <w:szCs w:val="28"/>
+                <w:lang w:val="ru-RU"/>
+              </w:rPr>
+              <w:t>5247</w:t>
             </w:r>
           </w:p>
         </w:tc>
         <w:tc>
           <w:tcPr>
-            <w:tcW w:w="4102" w:type="dxa"/>
+            <w:tcW w:w="3938" w:type="dxa"/>
             <w:gridSpan w:val="4"/>
           </w:tcPr>
           <w:p>
@@ -4389,11 +4540,13 @@
             <w:r>
               <w:rPr>
                 <w:rFonts w:ascii="Times New Roman" w:hAnsi="Times New Roman" w:cs="Times New Roman"/>
-                <w:sz w:val="28"/>
-                <w:szCs w:val="28"/>
-                <w:lang w:val="ru-RU"/>
-              </w:rPr>
-              <w:t>1401.48</w:t>
+                <w:bCs/>
+                <w:iCs/>
+                <w:sz w:val="28"/>
+                <w:szCs w:val="28"/>
+                <w:lang w:val="ru-RU"/>
+              </w:rPr>
+              <w:t>5895</w:t>
             </w:r>
           </w:p>
         </w:tc>
@@ -4401,7 +4554,7 @@
       <w:tr>
         <w:tc>
           <w:tcPr>
-            <w:tcW w:w="1477" w:type="dxa"/>
+            <w:tcW w:w="1478" w:type="dxa"/>
           </w:tcPr>
           <w:p>
             <w:pPr>
@@ -4420,13 +4573,13 @@
                 <w:szCs w:val="28"/>
                 <w:lang w:val="ru-RU"/>
               </w:rPr>
-              <w:t>∑Т проект</w:t>
+              <w:t>∑Т чел./ч.</w:t>
             </w:r>
           </w:p>
         </w:tc>
         <w:tc>
           <w:tcPr>
-            <w:tcW w:w="4100" w:type="dxa"/>
+            <w:tcW w:w="3929" w:type="dxa"/>
             <w:gridSpan w:val="4"/>
           </w:tcPr>
           <w:p>
@@ -4437,23 +4590,38 @@
                 <w:rFonts w:ascii="Times New Roman" w:hAnsi="Times New Roman" w:cs="Times New Roman"/>
                 <w:sz w:val="28"/>
                 <w:szCs w:val="28"/>
-                <w:lang w:val="ru-RU"/>
+                <w:lang w:val="en-US"/>
               </w:rPr>
             </w:pPr>
             <w:r>
               <w:rPr>
                 <w:rFonts w:ascii="Times New Roman" w:hAnsi="Times New Roman" w:cs="Times New Roman"/>
-                <w:sz w:val="28"/>
-                <w:szCs w:val="28"/>
-                <w:lang w:val="ru-RU"/>
-              </w:rPr>
-              <w:t>4949.92</w:t>
+                <w:bCs/>
+                <w:iCs/>
+                <w:sz w:val="28"/>
+                <w:szCs w:val="28"/>
+                <w:lang w:val="ru-RU"/>
+              </w:rPr>
+              <w:t>45.</w:t>
             </w:r>
+            <w:r>
+              <w:rPr>
+                <w:rFonts w:ascii="Times New Roman" w:hAnsi="Times New Roman" w:cs="Times New Roman"/>
+                <w:bCs/>
+                <w:iCs/>
+                <w:sz w:val="28"/>
+                <w:szCs w:val="28"/>
+                <w:lang w:val="en-US"/>
+              </w:rPr>
+              <w:t>42</w:t>
+            </w:r>
+            <w:bookmarkStart w:id="0" w:name="_GoBack"/>
+            <w:bookmarkEnd w:id="0"/>
           </w:p>
         </w:tc>
         <w:tc>
           <w:tcPr>
-            <w:tcW w:w="4102" w:type="dxa"/>
+            <w:tcW w:w="3938" w:type="dxa"/>
             <w:gridSpan w:val="4"/>
           </w:tcPr>
           <w:p>
@@ -4470,92 +4638,13 @@
             <w:r>
               <w:rPr>
                 <w:rFonts w:ascii="Times New Roman" w:hAnsi="Times New Roman" w:cs="Times New Roman"/>
-                <w:sz w:val="28"/>
-                <w:szCs w:val="28"/>
-                <w:lang w:val="ru-RU"/>
-              </w:rPr>
-              <w:t>5605.92</w:t>
-            </w:r>
-          </w:p>
-        </w:tc>
-      </w:tr>
-      <w:tr>
-        <w:tc>
-          <w:tcPr>
-            <w:tcW w:w="1477" w:type="dxa"/>
-          </w:tcPr>
-          <w:p>
-            <w:pPr>
-              <w:spacing w:after="0"/>
-              <w:rPr>
-                <w:rFonts w:ascii="Times New Roman" w:hAnsi="Times New Roman" w:cs="Times New Roman"/>
-                <w:sz w:val="28"/>
-                <w:szCs w:val="28"/>
-                <w:lang w:val="ru-RU"/>
-              </w:rPr>
-            </w:pPr>
-            <w:r>
-              <w:rPr>
-                <w:rFonts w:ascii="Times New Roman" w:hAnsi="Times New Roman" w:cs="Times New Roman"/>
-                <w:sz w:val="28"/>
-                <w:szCs w:val="28"/>
-                <w:lang w:val="ru-RU"/>
-              </w:rPr>
-              <w:t>∑Т чел./ч.</w:t>
-            </w:r>
-          </w:p>
-        </w:tc>
-        <w:tc>
-          <w:tcPr>
-            <w:tcW w:w="4100" w:type="dxa"/>
-            <w:gridSpan w:val="4"/>
-          </w:tcPr>
-          <w:p>
-            <w:pPr>
-              <w:spacing w:after="0"/>
-              <w:jc w:val="center"/>
-              <w:rPr>
-                <w:rFonts w:ascii="Times New Roman" w:hAnsi="Times New Roman" w:cs="Times New Roman"/>
+                <w:bCs/>
+                <w:iCs/>
                 <w:sz w:val="28"/>
                 <w:szCs w:val="28"/>
                 <w:lang w:val="en-US"/>
               </w:rPr>
-            </w:pPr>
-            <w:r>
-              <w:rPr>
-                <w:rFonts w:ascii="Times New Roman" w:hAnsi="Times New Roman" w:cs="Times New Roman"/>
-                <w:sz w:val="28"/>
-                <w:szCs w:val="28"/>
-                <w:lang w:val="en-US"/>
-              </w:rPr>
-              <w:t>42.95</w:t>
-            </w:r>
-          </w:p>
-        </w:tc>
-        <w:tc>
-          <w:tcPr>
-            <w:tcW w:w="4102" w:type="dxa"/>
-            <w:gridSpan w:val="4"/>
-          </w:tcPr>
-          <w:p>
-            <w:pPr>
-              <w:spacing w:after="0"/>
-              <w:jc w:val="center"/>
-              <w:rPr>
-                <w:rFonts w:ascii="Times New Roman" w:hAnsi="Times New Roman" w:cs="Times New Roman"/>
-                <w:sz w:val="28"/>
-                <w:szCs w:val="28"/>
-                <w:lang w:val="ru-RU"/>
-              </w:rPr>
-            </w:pPr>
-            <w:r>
-              <w:rPr>
-                <w:rFonts w:ascii="Times New Roman" w:hAnsi="Times New Roman" w:cs="Times New Roman"/>
-                <w:sz w:val="28"/>
-                <w:szCs w:val="28"/>
-                <w:lang w:val="ru-RU"/>
-              </w:rPr>
-              <w:t>48.54</w:t>
+              <w:t>51</w:t>
             </w:r>
           </w:p>
         </w:tc>
@@ -4638,8 +4727,6 @@
         </w:rPr>
         <w:t>.</w:t>
       </w:r>
-      <w:bookmarkStart w:id="0" w:name="_GoBack"/>
-      <w:bookmarkEnd w:id="0"/>
     </w:p>
     <w:sectPr>
       <w:pgSz w:w="11906" w:h="16838"/>
@@ -5180,6 +5267,7 @@
   <w:style w:type="character" w:default="1" w:styleId="a0">
     <w:name w:val="Default Paragraph Font"/>
     <w:uiPriority w:val="1"/>
+    <w:semiHidden/>
     <w:unhideWhenUsed/>
   </w:style>
   <w:style w:type="table" w:default="1" w:styleId="a1">

</xml_diff>